<commit_message>
5. hét ea +
</commit_message>
<xml_diff>
--- a/softec/git/memo.docx
+++ b/softec/git/memo.docx
@@ -24,8 +24,20 @@
           <w:szCs w:val="19"/>
           <w:lang w:val="hu-HU"/>
         </w:rPr>
-        <w:t>```mermaid</w:t>
-      </w:r>
+        <w:t>```</w:t>
+      </w:r>
+      <w:proofErr w:type="spellStart"/>
+      <w:r>
+        <w:rPr>
+          <w:rFonts w:ascii="Cascadia Mono" w:hAnsi="Cascadia Mono" w:cs="Cascadia Mono"/>
+          <w:color w:val="000000"/>
+          <w:sz w:val="19"/>
+          <w:szCs w:val="19"/>
+          <w:lang w:val="hu-HU"/>
+        </w:rPr>
+        <w:t>mermaid</w:t>
+      </w:r>
+      <w:proofErr w:type="spellEnd"/>
     </w:p>
     <w:p>
       <w:pPr>
@@ -41,6 +53,7 @@
           <w:lang w:val="hu-HU"/>
         </w:rPr>
       </w:pPr>
+      <w:proofErr w:type="spellStart"/>
       <w:r>
         <w:rPr>
           <w:rFonts w:ascii="Cascadia Mono" w:hAnsi="Cascadia Mono" w:cs="Cascadia Mono"/>
@@ -51,6 +64,7 @@
         </w:rPr>
         <w:t>sequenceDiagram</w:t>
       </w:r>
+      <w:proofErr w:type="spellEnd"/>
     </w:p>
     <w:p>
       <w:pPr>
@@ -74,7 +88,29 @@
           <w:szCs w:val="19"/>
           <w:lang w:val="hu-HU"/>
         </w:rPr>
-        <w:t xml:space="preserve">    actor Jancsi</w:t>
+        <w:t xml:space="preserve">    </w:t>
+      </w:r>
+      <w:proofErr w:type="spellStart"/>
+      <w:r>
+        <w:rPr>
+          <w:rFonts w:ascii="Cascadia Mono" w:hAnsi="Cascadia Mono" w:cs="Cascadia Mono"/>
+          <w:color w:val="000000"/>
+          <w:sz w:val="19"/>
+          <w:szCs w:val="19"/>
+          <w:lang w:val="hu-HU"/>
+        </w:rPr>
+        <w:t>actor</w:t>
+      </w:r>
+      <w:proofErr w:type="spellEnd"/>
+      <w:r>
+        <w:rPr>
+          <w:rFonts w:ascii="Cascadia Mono" w:hAnsi="Cascadia Mono" w:cs="Cascadia Mono"/>
+          <w:color w:val="000000"/>
+          <w:sz w:val="19"/>
+          <w:szCs w:val="19"/>
+          <w:lang w:val="hu-HU"/>
+        </w:rPr>
+        <w:t xml:space="preserve"> Jancsi</w:t>
       </w:r>
     </w:p>
     <w:p>
@@ -99,7 +135,29 @@
           <w:szCs w:val="19"/>
           <w:lang w:val="hu-HU"/>
         </w:rPr>
-        <w:t xml:space="preserve">    actor Juliska</w:t>
+        <w:t xml:space="preserve">    </w:t>
+      </w:r>
+      <w:proofErr w:type="spellStart"/>
+      <w:r>
+        <w:rPr>
+          <w:rFonts w:ascii="Cascadia Mono" w:hAnsi="Cascadia Mono" w:cs="Cascadia Mono"/>
+          <w:color w:val="000000"/>
+          <w:sz w:val="19"/>
+          <w:szCs w:val="19"/>
+          <w:lang w:val="hu-HU"/>
+        </w:rPr>
+        <w:t>actor</w:t>
+      </w:r>
+      <w:proofErr w:type="spellEnd"/>
+      <w:r>
+        <w:rPr>
+          <w:rFonts w:ascii="Cascadia Mono" w:hAnsi="Cascadia Mono" w:cs="Cascadia Mono"/>
+          <w:color w:val="000000"/>
+          <w:sz w:val="19"/>
+          <w:szCs w:val="19"/>
+          <w:lang w:val="hu-HU"/>
+        </w:rPr>
+        <w:t xml:space="preserve"> Juliska</w:t>
       </w:r>
     </w:p>
     <w:p>
@@ -124,7 +182,29 @@
           <w:szCs w:val="19"/>
           <w:lang w:val="hu-HU"/>
         </w:rPr>
-        <w:t xml:space="preserve">    Jancsi-&gt;&gt;Juliska: I #9829; you!</w:t>
+        <w:t xml:space="preserve">    Jancsi-&gt;&gt;Juliska: I #9829; </w:t>
+      </w:r>
+      <w:proofErr w:type="spellStart"/>
+      <w:r>
+        <w:rPr>
+          <w:rFonts w:ascii="Cascadia Mono" w:hAnsi="Cascadia Mono" w:cs="Cascadia Mono"/>
+          <w:color w:val="000000"/>
+          <w:sz w:val="19"/>
+          <w:szCs w:val="19"/>
+          <w:lang w:val="hu-HU"/>
+        </w:rPr>
+        <w:t>you</w:t>
+      </w:r>
+      <w:proofErr w:type="spellEnd"/>
+      <w:r>
+        <w:rPr>
+          <w:rFonts w:ascii="Cascadia Mono" w:hAnsi="Cascadia Mono" w:cs="Cascadia Mono"/>
+          <w:color w:val="000000"/>
+          <w:sz w:val="19"/>
+          <w:szCs w:val="19"/>
+          <w:lang w:val="hu-HU"/>
+        </w:rPr>
+        <w:t>!</w:t>
       </w:r>
     </w:p>
     <w:p>
@@ -174,7 +254,75 @@
           <w:szCs w:val="19"/>
           <w:lang w:val="hu-HU"/>
         </w:rPr>
-        <w:t xml:space="preserve">    Juliska--&gt;&gt;Jancsi:I #9829; you #infin; times more!   </w:t>
+        <w:t xml:space="preserve">    Juliska--&gt;&gt;</w:t>
+      </w:r>
+      <w:proofErr w:type="spellStart"/>
+      <w:proofErr w:type="gramStart"/>
+      <w:r>
+        <w:rPr>
+          <w:rFonts w:ascii="Cascadia Mono" w:hAnsi="Cascadia Mono" w:cs="Cascadia Mono"/>
+          <w:color w:val="000000"/>
+          <w:sz w:val="19"/>
+          <w:szCs w:val="19"/>
+          <w:lang w:val="hu-HU"/>
+        </w:rPr>
+        <w:t>Jancsi:I</w:t>
+      </w:r>
+      <w:proofErr w:type="spellEnd"/>
+      <w:proofErr w:type="gramEnd"/>
+      <w:r>
+        <w:rPr>
+          <w:rFonts w:ascii="Cascadia Mono" w:hAnsi="Cascadia Mono" w:cs="Cascadia Mono"/>
+          <w:color w:val="000000"/>
+          <w:sz w:val="19"/>
+          <w:szCs w:val="19"/>
+          <w:lang w:val="hu-HU"/>
+        </w:rPr>
+        <w:t xml:space="preserve"> #9829; </w:t>
+      </w:r>
+      <w:proofErr w:type="spellStart"/>
+      <w:r>
+        <w:rPr>
+          <w:rFonts w:ascii="Cascadia Mono" w:hAnsi="Cascadia Mono" w:cs="Cascadia Mono"/>
+          <w:color w:val="000000"/>
+          <w:sz w:val="19"/>
+          <w:szCs w:val="19"/>
+          <w:lang w:val="hu-HU"/>
+        </w:rPr>
+        <w:t>you</w:t>
+      </w:r>
+      <w:proofErr w:type="spellEnd"/>
+      <w:r>
+        <w:rPr>
+          <w:rFonts w:ascii="Cascadia Mono" w:hAnsi="Cascadia Mono" w:cs="Cascadia Mono"/>
+          <w:color w:val="000000"/>
+          <w:sz w:val="19"/>
+          <w:szCs w:val="19"/>
+          <w:lang w:val="hu-HU"/>
+        </w:rPr>
+        <w:t xml:space="preserve"> #infin; </w:t>
+      </w:r>
+      <w:proofErr w:type="spellStart"/>
+      <w:r>
+        <w:rPr>
+          <w:rFonts w:ascii="Cascadia Mono" w:hAnsi="Cascadia Mono" w:cs="Cascadia Mono"/>
+          <w:color w:val="000000"/>
+          <w:sz w:val="19"/>
+          <w:szCs w:val="19"/>
+          <w:lang w:val="hu-HU"/>
+        </w:rPr>
+        <w:t>times</w:t>
+      </w:r>
+      <w:proofErr w:type="spellEnd"/>
+      <w:r>
+        <w:rPr>
+          <w:rFonts w:ascii="Cascadia Mono" w:hAnsi="Cascadia Mono" w:cs="Cascadia Mono"/>
+          <w:color w:val="000000"/>
+          <w:sz w:val="19"/>
+          <w:szCs w:val="19"/>
+          <w:lang w:val="hu-HU"/>
+        </w:rPr>
+        <w:t xml:space="preserve"> more!   </w:t>
       </w:r>
     </w:p>
     <w:p>
@@ -199,7 +347,29 @@
           <w:szCs w:val="19"/>
           <w:lang w:val="hu-HU"/>
         </w:rPr>
-        <w:t xml:space="preserve">    else nem szereti</w:t>
+        <w:t xml:space="preserve">    </w:t>
+      </w:r>
+      <w:proofErr w:type="spellStart"/>
+      <w:r>
+        <w:rPr>
+          <w:rFonts w:ascii="Cascadia Mono" w:hAnsi="Cascadia Mono" w:cs="Cascadia Mono"/>
+          <w:color w:val="000000"/>
+          <w:sz w:val="19"/>
+          <w:szCs w:val="19"/>
+          <w:lang w:val="hu-HU"/>
+        </w:rPr>
+        <w:t>else</w:t>
+      </w:r>
+      <w:proofErr w:type="spellEnd"/>
+      <w:r>
+        <w:rPr>
+          <w:rFonts w:ascii="Cascadia Mono" w:hAnsi="Cascadia Mono" w:cs="Cascadia Mono"/>
+          <w:color w:val="000000"/>
+          <w:sz w:val="19"/>
+          <w:szCs w:val="19"/>
+          <w:lang w:val="hu-HU"/>
+        </w:rPr>
+        <w:t xml:space="preserve"> nem szereti</w:t>
       </w:r>
     </w:p>
     <w:p>
@@ -224,7 +394,119 @@
           <w:szCs w:val="19"/>
           <w:lang w:val="hu-HU"/>
         </w:rPr>
-        <w:t xml:space="preserve">    Juliska--&gt;&gt;Jancsi:It is too fast for me!</w:t>
+        <w:t xml:space="preserve">    Juliska--&gt;&gt;</w:t>
+      </w:r>
+      <w:proofErr w:type="spellStart"/>
+      <w:proofErr w:type="gramStart"/>
+      <w:r>
+        <w:rPr>
+          <w:rFonts w:ascii="Cascadia Mono" w:hAnsi="Cascadia Mono" w:cs="Cascadia Mono"/>
+          <w:color w:val="000000"/>
+          <w:sz w:val="19"/>
+          <w:szCs w:val="19"/>
+          <w:lang w:val="hu-HU"/>
+        </w:rPr>
+        <w:t>Jancsi:It</w:t>
+      </w:r>
+      <w:proofErr w:type="spellEnd"/>
+      <w:proofErr w:type="gramEnd"/>
+      <w:r>
+        <w:rPr>
+          <w:rFonts w:ascii="Cascadia Mono" w:hAnsi="Cascadia Mono" w:cs="Cascadia Mono"/>
+          <w:color w:val="000000"/>
+          <w:sz w:val="19"/>
+          <w:szCs w:val="19"/>
+          <w:lang w:val="hu-HU"/>
+        </w:rPr>
+        <w:t xml:space="preserve"> is </w:t>
+      </w:r>
+      <w:proofErr w:type="spellStart"/>
+      <w:r>
+        <w:rPr>
+          <w:rFonts w:ascii="Cascadia Mono" w:hAnsi="Cascadia Mono" w:cs="Cascadia Mono"/>
+          <w:color w:val="000000"/>
+          <w:sz w:val="19"/>
+          <w:szCs w:val="19"/>
+          <w:lang w:val="hu-HU"/>
+        </w:rPr>
+        <w:t>too</w:t>
+      </w:r>
+      <w:proofErr w:type="spellEnd"/>
+      <w:r>
+        <w:rPr>
+          <w:rFonts w:ascii="Cascadia Mono" w:hAnsi="Cascadia Mono" w:cs="Cascadia Mono"/>
+          <w:color w:val="000000"/>
+          <w:sz w:val="19"/>
+          <w:szCs w:val="19"/>
+          <w:lang w:val="hu-HU"/>
+        </w:rPr>
+        <w:t xml:space="preserve"> </w:t>
+      </w:r>
+      <w:proofErr w:type="spellStart"/>
+      <w:r>
+        <w:rPr>
+          <w:rFonts w:ascii="Cascadia Mono" w:hAnsi="Cascadia Mono" w:cs="Cascadia Mono"/>
+          <w:color w:val="000000"/>
+          <w:sz w:val="19"/>
+          <w:szCs w:val="19"/>
+          <w:lang w:val="hu-HU"/>
+        </w:rPr>
+        <w:t>fast</w:t>
+      </w:r>
+      <w:proofErr w:type="spellEnd"/>
+      <w:r>
+        <w:rPr>
+          <w:rFonts w:ascii="Cascadia Mono" w:hAnsi="Cascadia Mono" w:cs="Cascadia Mono"/>
+          <w:color w:val="000000"/>
+          <w:sz w:val="19"/>
+          <w:szCs w:val="19"/>
+          <w:lang w:val="hu-HU"/>
+        </w:rPr>
+        <w:t xml:space="preserve"> </w:t>
+      </w:r>
+      <w:proofErr w:type="spellStart"/>
+      <w:r>
+        <w:rPr>
+          <w:rFonts w:ascii="Cascadia Mono" w:hAnsi="Cascadia Mono" w:cs="Cascadia Mono"/>
+          <w:color w:val="000000"/>
+          <w:sz w:val="19"/>
+          <w:szCs w:val="19"/>
+          <w:lang w:val="hu-HU"/>
+        </w:rPr>
+        <w:t>for</w:t>
+      </w:r>
+      <w:proofErr w:type="spellEnd"/>
+      <w:r>
+        <w:rPr>
+          <w:rFonts w:ascii="Cascadia Mono" w:hAnsi="Cascadia Mono" w:cs="Cascadia Mono"/>
+          <w:color w:val="000000"/>
+          <w:sz w:val="19"/>
+          <w:szCs w:val="19"/>
+          <w:lang w:val="hu-HU"/>
+        </w:rPr>
+        <w:t xml:space="preserve"> </w:t>
+      </w:r>
+      <w:proofErr w:type="spellStart"/>
+      <w:r>
+        <w:rPr>
+          <w:rFonts w:ascii="Cascadia Mono" w:hAnsi="Cascadia Mono" w:cs="Cascadia Mono"/>
+          <w:color w:val="000000"/>
+          <w:sz w:val="19"/>
+          <w:szCs w:val="19"/>
+          <w:lang w:val="hu-HU"/>
+        </w:rPr>
+        <w:t>me</w:t>
+      </w:r>
+      <w:proofErr w:type="spellEnd"/>
+      <w:r>
+        <w:rPr>
+          <w:rFonts w:ascii="Cascadia Mono" w:hAnsi="Cascadia Mono" w:cs="Cascadia Mono"/>
+          <w:color w:val="000000"/>
+          <w:sz w:val="19"/>
+          <w:szCs w:val="19"/>
+          <w:lang w:val="hu-HU"/>
+        </w:rPr>
+        <w:t>!</w:t>
       </w:r>
     </w:p>
     <w:p>
@@ -295,8 +577,20 @@
           <w:szCs w:val="19"/>
           <w:lang w:val="hu-HU"/>
         </w:rPr>
-        <w:t>```mermaid</w:t>
-      </w:r>
+        <w:t>```</w:t>
+      </w:r>
+      <w:proofErr w:type="spellStart"/>
+      <w:r>
+        <w:rPr>
+          <w:rFonts w:ascii="Cascadia Mono" w:hAnsi="Cascadia Mono" w:cs="Cascadia Mono"/>
+          <w:color w:val="000000"/>
+          <w:sz w:val="19"/>
+          <w:szCs w:val="19"/>
+          <w:lang w:val="hu-HU"/>
+        </w:rPr>
+        <w:t>mermaid</w:t>
+      </w:r>
+      <w:proofErr w:type="spellEnd"/>
     </w:p>
     <w:p>
       <w:pPr>
@@ -312,6 +606,7 @@
           <w:lang w:val="hu-HU"/>
         </w:rPr>
       </w:pPr>
+      <w:proofErr w:type="spellStart"/>
       <w:r>
         <w:rPr>
           <w:rFonts w:ascii="Cascadia Mono" w:hAnsi="Cascadia Mono" w:cs="Cascadia Mono"/>
@@ -322,6 +617,7 @@
         </w:rPr>
         <w:t>sequenceDiagram</w:t>
       </w:r>
+      <w:proofErr w:type="spellEnd"/>
     </w:p>
     <w:p>
       <w:pPr>
@@ -345,7 +641,29 @@
           <w:szCs w:val="19"/>
           <w:lang w:val="hu-HU"/>
         </w:rPr>
-        <w:t xml:space="preserve">    participant Hallgató</w:t>
+        <w:t xml:space="preserve">    </w:t>
+      </w:r>
+      <w:proofErr w:type="spellStart"/>
+      <w:r>
+        <w:rPr>
+          <w:rFonts w:ascii="Cascadia Mono" w:hAnsi="Cascadia Mono" w:cs="Cascadia Mono"/>
+          <w:color w:val="000000"/>
+          <w:sz w:val="19"/>
+          <w:szCs w:val="19"/>
+          <w:lang w:val="hu-HU"/>
+        </w:rPr>
+        <w:t>participant</w:t>
+      </w:r>
+      <w:proofErr w:type="spellEnd"/>
+      <w:r>
+        <w:rPr>
+          <w:rFonts w:ascii="Cascadia Mono" w:hAnsi="Cascadia Mono" w:cs="Cascadia Mono"/>
+          <w:color w:val="000000"/>
+          <w:sz w:val="19"/>
+          <w:szCs w:val="19"/>
+          <w:lang w:val="hu-HU"/>
+        </w:rPr>
+        <w:t xml:space="preserve"> Hallgató</w:t>
       </w:r>
     </w:p>
     <w:p>
@@ -370,8 +688,42 @@
           <w:szCs w:val="19"/>
           <w:lang w:val="hu-HU"/>
         </w:rPr>
-        <w:t xml:space="preserve">    participant Hsz</w:t>
-      </w:r>
+        <w:t xml:space="preserve">    </w:t>
+      </w:r>
+      <w:proofErr w:type="spellStart"/>
+      <w:r>
+        <w:rPr>
+          <w:rFonts w:ascii="Cascadia Mono" w:hAnsi="Cascadia Mono" w:cs="Cascadia Mono"/>
+          <w:color w:val="000000"/>
+          <w:sz w:val="19"/>
+          <w:szCs w:val="19"/>
+          <w:lang w:val="hu-HU"/>
+        </w:rPr>
+        <w:t>participant</w:t>
+      </w:r>
+      <w:proofErr w:type="spellEnd"/>
+      <w:r>
+        <w:rPr>
+          <w:rFonts w:ascii="Cascadia Mono" w:hAnsi="Cascadia Mono" w:cs="Cascadia Mono"/>
+          <w:color w:val="000000"/>
+          <w:sz w:val="19"/>
+          <w:szCs w:val="19"/>
+          <w:lang w:val="hu-HU"/>
+        </w:rPr>
+        <w:t xml:space="preserve"> </w:t>
+      </w:r>
+      <w:proofErr w:type="spellStart"/>
+      <w:r>
+        <w:rPr>
+          <w:rFonts w:ascii="Cascadia Mono" w:hAnsi="Cascadia Mono" w:cs="Cascadia Mono"/>
+          <w:color w:val="000000"/>
+          <w:sz w:val="19"/>
+          <w:szCs w:val="19"/>
+          <w:lang w:val="hu-HU"/>
+        </w:rPr>
+        <w:t>Hsz</w:t>
+      </w:r>
+      <w:proofErr w:type="spellEnd"/>
     </w:p>
     <w:p>
       <w:pPr>
@@ -395,7 +747,29 @@
           <w:szCs w:val="19"/>
           <w:lang w:val="hu-HU"/>
         </w:rPr>
-        <w:t xml:space="preserve">    participant Oktató</w:t>
+        <w:t xml:space="preserve">    </w:t>
+      </w:r>
+      <w:proofErr w:type="spellStart"/>
+      <w:r>
+        <w:rPr>
+          <w:rFonts w:ascii="Cascadia Mono" w:hAnsi="Cascadia Mono" w:cs="Cascadia Mono"/>
+          <w:color w:val="000000"/>
+          <w:sz w:val="19"/>
+          <w:szCs w:val="19"/>
+          <w:lang w:val="hu-HU"/>
+        </w:rPr>
+        <w:t>participant</w:t>
+      </w:r>
+      <w:proofErr w:type="spellEnd"/>
+      <w:r>
+        <w:rPr>
+          <w:rFonts w:ascii="Cascadia Mono" w:hAnsi="Cascadia Mono" w:cs="Cascadia Mono"/>
+          <w:color w:val="000000"/>
+          <w:sz w:val="19"/>
+          <w:szCs w:val="19"/>
+          <w:lang w:val="hu-HU"/>
+        </w:rPr>
+        <w:t xml:space="preserve"> Oktató</w:t>
       </w:r>
     </w:p>
     <w:p>
@@ -420,7 +794,29 @@
           <w:szCs w:val="19"/>
           <w:lang w:val="hu-HU"/>
         </w:rPr>
-        <w:t xml:space="preserve">    Hallgató-&gt;&gt;Hsz: Leadja a kérvényt</w:t>
+        <w:t xml:space="preserve">    Hallgató-&gt;&gt;</w:t>
+      </w:r>
+      <w:proofErr w:type="spellStart"/>
+      <w:r>
+        <w:rPr>
+          <w:rFonts w:ascii="Cascadia Mono" w:hAnsi="Cascadia Mono" w:cs="Cascadia Mono"/>
+          <w:color w:val="000000"/>
+          <w:sz w:val="19"/>
+          <w:szCs w:val="19"/>
+          <w:lang w:val="hu-HU"/>
+        </w:rPr>
+        <w:t>Hsz</w:t>
+      </w:r>
+      <w:proofErr w:type="spellEnd"/>
+      <w:r>
+        <w:rPr>
+          <w:rFonts w:ascii="Cascadia Mono" w:hAnsi="Cascadia Mono" w:cs="Cascadia Mono"/>
+          <w:color w:val="000000"/>
+          <w:sz w:val="19"/>
+          <w:szCs w:val="19"/>
+          <w:lang w:val="hu-HU"/>
+        </w:rPr>
+        <w:t>: Leadja a kérvényt</w:t>
       </w:r>
     </w:p>
     <w:p>
@@ -445,7 +841,29 @@
           <w:szCs w:val="19"/>
           <w:lang w:val="hu-HU"/>
         </w:rPr>
-        <w:t xml:space="preserve">    Hsz--&gt;&gt;Oktató: Továbbítja a kérvényt</w:t>
+        <w:t xml:space="preserve">    </w:t>
+      </w:r>
+      <w:proofErr w:type="spellStart"/>
+      <w:r>
+        <w:rPr>
+          <w:rFonts w:ascii="Cascadia Mono" w:hAnsi="Cascadia Mono" w:cs="Cascadia Mono"/>
+          <w:color w:val="000000"/>
+          <w:sz w:val="19"/>
+          <w:szCs w:val="19"/>
+          <w:lang w:val="hu-HU"/>
+        </w:rPr>
+        <w:t>Hsz</w:t>
+      </w:r>
+      <w:proofErr w:type="spellEnd"/>
+      <w:r>
+        <w:rPr>
+          <w:rFonts w:ascii="Cascadia Mono" w:hAnsi="Cascadia Mono" w:cs="Cascadia Mono"/>
+          <w:color w:val="000000"/>
+          <w:sz w:val="19"/>
+          <w:szCs w:val="19"/>
+          <w:lang w:val="hu-HU"/>
+        </w:rPr>
+        <w:t>--&gt;&gt;Oktató: Továbbítja a kérvényt</w:t>
       </w:r>
     </w:p>
     <w:p>
@@ -470,7 +888,29 @@
           <w:szCs w:val="19"/>
           <w:lang w:val="hu-HU"/>
         </w:rPr>
-        <w:t xml:space="preserve">    activate Oktató</w:t>
+        <w:t xml:space="preserve">    </w:t>
+      </w:r>
+      <w:proofErr w:type="spellStart"/>
+      <w:r>
+        <w:rPr>
+          <w:rFonts w:ascii="Cascadia Mono" w:hAnsi="Cascadia Mono" w:cs="Cascadia Mono"/>
+          <w:color w:val="000000"/>
+          <w:sz w:val="19"/>
+          <w:szCs w:val="19"/>
+          <w:lang w:val="hu-HU"/>
+        </w:rPr>
+        <w:t>activate</w:t>
+      </w:r>
+      <w:proofErr w:type="spellEnd"/>
+      <w:r>
+        <w:rPr>
+          <w:rFonts w:ascii="Cascadia Mono" w:hAnsi="Cascadia Mono" w:cs="Cascadia Mono"/>
+          <w:color w:val="000000"/>
+          <w:sz w:val="19"/>
+          <w:szCs w:val="19"/>
+          <w:lang w:val="hu-HU"/>
+        </w:rPr>
+        <w:t xml:space="preserve"> Oktató</w:t>
       </w:r>
     </w:p>
     <w:p>
@@ -495,17 +935,41 @@
           <w:szCs w:val="19"/>
           <w:lang w:val="hu-HU"/>
         </w:rPr>
-        <w:t xml:space="preserve">    Oktató-)Hsz: Válaszo</w:t>
-      </w:r>
-      <w:r>
-        <w:rPr>
-          <w:rFonts w:ascii="Cascadia Mono" w:hAnsi="Cascadia Mono" w:cs="Cascadia Mono"/>
-          <w:color w:val="000000"/>
-          <w:sz w:val="19"/>
-          <w:szCs w:val="19"/>
-          <w:lang w:val="hu-HU"/>
-        </w:rPr>
-        <w:t>l</w:t>
+        <w:t xml:space="preserve">    Oktató</w:t>
+      </w:r>
+      <w:proofErr w:type="gramStart"/>
+      <w:r>
+        <w:rPr>
+          <w:rFonts w:ascii="Cascadia Mono" w:hAnsi="Cascadia Mono" w:cs="Cascadia Mono"/>
+          <w:color w:val="000000"/>
+          <w:sz w:val="19"/>
+          <w:szCs w:val="19"/>
+          <w:lang w:val="hu-HU"/>
+        </w:rPr>
+        <w:t>-)</w:t>
+      </w:r>
+      <w:proofErr w:type="spellStart"/>
+      <w:r>
+        <w:rPr>
+          <w:rFonts w:ascii="Cascadia Mono" w:hAnsi="Cascadia Mono" w:cs="Cascadia Mono"/>
+          <w:color w:val="000000"/>
+          <w:sz w:val="19"/>
+          <w:szCs w:val="19"/>
+          <w:lang w:val="hu-HU"/>
+        </w:rPr>
+        <w:t>Hsz</w:t>
+      </w:r>
+      <w:proofErr w:type="spellEnd"/>
+      <w:proofErr w:type="gramEnd"/>
+      <w:r>
+        <w:rPr>
+          <w:rFonts w:ascii="Cascadia Mono" w:hAnsi="Cascadia Mono" w:cs="Cascadia Mono"/>
+          <w:color w:val="000000"/>
+          <w:sz w:val="19"/>
+          <w:szCs w:val="19"/>
+          <w:lang w:val="hu-HU"/>
+        </w:rPr>
+        <w:t>: Válaszol</w:t>
       </w:r>
     </w:p>
     <w:p>
@@ -530,7 +994,29 @@
           <w:szCs w:val="19"/>
           <w:lang w:val="hu-HU"/>
         </w:rPr>
-        <w:t xml:space="preserve">    deactivate Oktató</w:t>
+        <w:t xml:space="preserve">    </w:t>
+      </w:r>
+      <w:proofErr w:type="spellStart"/>
+      <w:r>
+        <w:rPr>
+          <w:rFonts w:ascii="Cascadia Mono" w:hAnsi="Cascadia Mono" w:cs="Cascadia Mono"/>
+          <w:color w:val="000000"/>
+          <w:sz w:val="19"/>
+          <w:szCs w:val="19"/>
+          <w:lang w:val="hu-HU"/>
+        </w:rPr>
+        <w:t>deactivate</w:t>
+      </w:r>
+      <w:proofErr w:type="spellEnd"/>
+      <w:r>
+        <w:rPr>
+          <w:rFonts w:ascii="Cascadia Mono" w:hAnsi="Cascadia Mono" w:cs="Cascadia Mono"/>
+          <w:color w:val="000000"/>
+          <w:sz w:val="19"/>
+          <w:szCs w:val="19"/>
+          <w:lang w:val="hu-HU"/>
+        </w:rPr>
+        <w:t xml:space="preserve"> Oktató</w:t>
       </w:r>
     </w:p>
     <w:p>
@@ -597,7 +1083,29 @@
           <w:szCs w:val="19"/>
           <w:lang w:val="hu-HU"/>
         </w:rPr>
-        <w:t>&lt;/br&gt;</w:t>
+        <w:t>&lt;/</w:t>
+      </w:r>
+      <w:proofErr w:type="spellStart"/>
+      <w:r>
+        <w:rPr>
+          <w:rFonts w:ascii="Cascadia Mono" w:hAnsi="Cascadia Mono" w:cs="Cascadia Mono"/>
+          <w:color w:val="800000"/>
+          <w:sz w:val="19"/>
+          <w:szCs w:val="19"/>
+          <w:lang w:val="hu-HU"/>
+        </w:rPr>
+        <w:t>br</w:t>
+      </w:r>
+      <w:proofErr w:type="spellEnd"/>
+      <w:r>
+        <w:rPr>
+          <w:rFonts w:ascii="Cascadia Mono" w:hAnsi="Cascadia Mono" w:cs="Cascadia Mono"/>
+          <w:color w:val="800000"/>
+          <w:sz w:val="19"/>
+          <w:szCs w:val="19"/>
+          <w:lang w:val="hu-HU"/>
+        </w:rPr>
+        <w:t>&gt;</w:t>
       </w:r>
     </w:p>
     <w:p>
@@ -632,28 +1140,72 @@
           <w:szCs w:val="19"/>
           <w:lang w:val="hu-HU"/>
         </w:rPr>
-        <w:t>&lt;/br&gt;</w:t>
-      </w:r>
-    </w:p>
-    <w:p>
-      <w:pPr>
-        <w:rPr>
-          <w:rFonts w:ascii="Cascadia Mono" w:hAnsi="Cascadia Mono" w:cs="Cascadia Mono"/>
-          <w:color w:val="000000"/>
-          <w:sz w:val="19"/>
-          <w:szCs w:val="19"/>
-          <w:lang w:val="hu-HU"/>
-        </w:rPr>
-      </w:pPr>
-      <w:r>
-        <w:rPr>
-          <w:rFonts w:ascii="Cascadia Mono" w:hAnsi="Cascadia Mono" w:cs="Cascadia Mono"/>
-          <w:color w:val="000000"/>
-          <w:sz w:val="19"/>
-          <w:szCs w:val="19"/>
-          <w:lang w:val="hu-HU"/>
-        </w:rPr>
-        <w:t>Jöhet a csoki!</w:t>
+        <w:t>&lt;/</w:t>
+      </w:r>
+      <w:proofErr w:type="spellStart"/>
+      <w:r>
+        <w:rPr>
+          <w:rFonts w:ascii="Cascadia Mono" w:hAnsi="Cascadia Mono" w:cs="Cascadia Mono"/>
+          <w:color w:val="800000"/>
+          <w:sz w:val="19"/>
+          <w:szCs w:val="19"/>
+          <w:lang w:val="hu-HU"/>
+        </w:rPr>
+        <w:t>br</w:t>
+      </w:r>
+      <w:proofErr w:type="spellEnd"/>
+      <w:r>
+        <w:rPr>
+          <w:rFonts w:ascii="Cascadia Mono" w:hAnsi="Cascadia Mono" w:cs="Cascadia Mono"/>
+          <w:color w:val="800000"/>
+          <w:sz w:val="19"/>
+          <w:szCs w:val="19"/>
+          <w:lang w:val="hu-HU"/>
+        </w:rPr>
+        <w:t>&gt;</w:t>
+      </w:r>
+    </w:p>
+    <w:p>
+      <w:pPr>
+        <w:rPr>
+          <w:rFonts w:ascii="Cascadia Mono" w:hAnsi="Cascadia Mono" w:cs="Cascadia Mono"/>
+          <w:color w:val="000000"/>
+          <w:sz w:val="19"/>
+          <w:szCs w:val="19"/>
+          <w:lang w:val="hu-HU"/>
+        </w:rPr>
+      </w:pPr>
+      <w:r>
+        <w:rPr>
+          <w:rFonts w:ascii="Cascadia Mono" w:hAnsi="Cascadia Mono" w:cs="Cascadia Mono"/>
+          <w:color w:val="000000"/>
+          <w:sz w:val="19"/>
+          <w:szCs w:val="19"/>
+          <w:lang w:val="hu-HU"/>
+        </w:rPr>
+        <w:t xml:space="preserve">Jöhet a </w:t>
+      </w:r>
+      <w:proofErr w:type="gramStart"/>
+      <w:r>
+        <w:rPr>
+          <w:rFonts w:ascii="Cascadia Mono" w:hAnsi="Cascadia Mono" w:cs="Cascadia Mono"/>
+          <w:color w:val="000000"/>
+          <w:sz w:val="19"/>
+          <w:szCs w:val="19"/>
+          <w:lang w:val="hu-HU"/>
+        </w:rPr>
+        <w:t>csoki</w:t>
+      </w:r>
+      <w:proofErr w:type="gramEnd"/>
+      <w:r>
+        <w:rPr>
+          <w:rFonts w:ascii="Cascadia Mono" w:hAnsi="Cascadia Mono" w:cs="Cascadia Mono"/>
+          <w:color w:val="000000"/>
+          <w:sz w:val="19"/>
+          <w:szCs w:val="19"/>
+          <w:lang w:val="hu-HU"/>
+        </w:rPr>
+        <w:t>!</w:t>
       </w:r>
     </w:p>
     <w:p>
@@ -718,6 +1270,7 @@
           <w:lang w:val="hu-HU" w:eastAsia="hu-HU"/>
         </w:rPr>
       </w:pPr>
+      <w:proofErr w:type="spellStart"/>
       <w:r>
         <w:rPr>
           <w:rFonts w:ascii="Consolas" w:eastAsia="Times New Roman" w:hAnsi="Consolas" w:cs="Courier New"/>
@@ -729,6 +1282,7 @@
         </w:rPr>
         <w:t>gitGraph</w:t>
       </w:r>
+      <w:proofErr w:type="spellEnd"/>
     </w:p>
     <w:p>
       <w:pPr>
@@ -760,6 +1314,7 @@
           <w:lang w:val="hu-HU" w:eastAsia="hu-HU"/>
         </w:rPr>
       </w:pPr>
+      <w:proofErr w:type="spellStart"/>
       <w:r>
         <w:rPr>
           <w:rFonts w:ascii="Consolas" w:eastAsia="Times New Roman" w:hAnsi="Consolas" w:cs="Courier New"/>
@@ -771,6 +1326,7 @@
         </w:rPr>
         <w:t>commit</w:t>
       </w:r>
+      <w:proofErr w:type="spellEnd"/>
     </w:p>
     <w:p>
       <w:pPr>
@@ -802,6 +1358,7 @@
           <w:lang w:val="hu-HU" w:eastAsia="hu-HU"/>
         </w:rPr>
       </w:pPr>
+      <w:proofErr w:type="spellStart"/>
       <w:r>
         <w:rPr>
           <w:rFonts w:ascii="Consolas" w:eastAsia="Times New Roman" w:hAnsi="Consolas" w:cs="Courier New"/>
@@ -813,6 +1370,7 @@
         </w:rPr>
         <w:t>commit</w:t>
       </w:r>
+      <w:proofErr w:type="spellEnd"/>
     </w:p>
     <w:p>
       <w:pPr>
@@ -844,6 +1402,7 @@
           <w:lang w:val="hu-HU" w:eastAsia="hu-HU"/>
         </w:rPr>
       </w:pPr>
+      <w:proofErr w:type="spellStart"/>
       <w:r>
         <w:rPr>
           <w:rFonts w:ascii="Consolas" w:eastAsia="Times New Roman" w:hAnsi="Consolas" w:cs="Courier New"/>
@@ -855,6 +1414,7 @@
         </w:rPr>
         <w:t>commit</w:t>
       </w:r>
+      <w:proofErr w:type="spellEnd"/>
     </w:p>
     <w:p>
       <w:pPr>
@@ -886,17 +1446,45 @@
           <w:lang w:val="hu-HU" w:eastAsia="hu-HU"/>
         </w:rPr>
       </w:pPr>
-      <w:r>
-        <w:rPr>
-          <w:rFonts w:ascii="Consolas" w:eastAsia="Times New Roman" w:hAnsi="Consolas" w:cs="Courier New"/>
-          <w:color w:val="24292F"/>
-          <w:sz w:val="20"/>
-          <w:szCs w:val="20"/>
-          <w:bdr w:val="none" w:sz="0" w:space="0" w:color="auto" w:frame="1"/>
-          <w:lang w:val="hu-HU" w:eastAsia="hu-HU"/>
-        </w:rPr>
-        <w:t>commit type:REVERSE</w:t>
-      </w:r>
+      <w:proofErr w:type="spellStart"/>
+      <w:r>
+        <w:rPr>
+          <w:rFonts w:ascii="Consolas" w:eastAsia="Times New Roman" w:hAnsi="Consolas" w:cs="Courier New"/>
+          <w:color w:val="24292F"/>
+          <w:sz w:val="20"/>
+          <w:szCs w:val="20"/>
+          <w:bdr w:val="none" w:sz="0" w:space="0" w:color="auto" w:frame="1"/>
+          <w:lang w:val="hu-HU" w:eastAsia="hu-HU"/>
+        </w:rPr>
+        <w:t>commit</w:t>
+      </w:r>
+      <w:proofErr w:type="spellEnd"/>
+      <w:r>
+        <w:rPr>
+          <w:rFonts w:ascii="Consolas" w:eastAsia="Times New Roman" w:hAnsi="Consolas" w:cs="Courier New"/>
+          <w:color w:val="24292F"/>
+          <w:sz w:val="20"/>
+          <w:szCs w:val="20"/>
+          <w:bdr w:val="none" w:sz="0" w:space="0" w:color="auto" w:frame="1"/>
+          <w:lang w:val="hu-HU" w:eastAsia="hu-HU"/>
+        </w:rPr>
+        <w:t xml:space="preserve"> </w:t>
+      </w:r>
+      <w:proofErr w:type="spellStart"/>
+      <w:proofErr w:type="gramStart"/>
+      <w:r>
+        <w:rPr>
+          <w:rFonts w:ascii="Consolas" w:eastAsia="Times New Roman" w:hAnsi="Consolas" w:cs="Courier New"/>
+          <w:color w:val="24292F"/>
+          <w:sz w:val="20"/>
+          <w:szCs w:val="20"/>
+          <w:bdr w:val="none" w:sz="0" w:space="0" w:color="auto" w:frame="1"/>
+          <w:lang w:val="hu-HU" w:eastAsia="hu-HU"/>
+        </w:rPr>
+        <w:t>type:REVERSE</w:t>
+      </w:r>
+      <w:proofErr w:type="spellEnd"/>
+      <w:proofErr w:type="gramEnd"/>
     </w:p>
     <w:p>
       <w:pPr>
@@ -928,6 +1516,7 @@
           <w:lang w:val="hu-HU" w:eastAsia="hu-HU"/>
         </w:rPr>
       </w:pPr>
+      <w:proofErr w:type="spellStart"/>
       <w:r>
         <w:rPr>
           <w:rFonts w:ascii="Consolas" w:eastAsia="Times New Roman" w:hAnsi="Consolas" w:cs="Courier New"/>
@@ -939,6 +1528,7 @@
         </w:rPr>
         <w:t>commit</w:t>
       </w:r>
+      <w:proofErr w:type="spellEnd"/>
     </w:p>
     <w:p>
       <w:pPr>
@@ -970,17 +1560,43 @@
           <w:lang w:val="hu-HU" w:eastAsia="hu-HU"/>
         </w:rPr>
       </w:pPr>
-      <w:r>
-        <w:rPr>
-          <w:rFonts w:ascii="Consolas" w:eastAsia="Times New Roman" w:hAnsi="Consolas" w:cs="Courier New"/>
-          <w:color w:val="24292F"/>
-          <w:sz w:val="20"/>
-          <w:szCs w:val="20"/>
-          <w:bdr w:val="none" w:sz="0" w:space="0" w:color="auto" w:frame="1"/>
-          <w:lang w:val="hu-HU" w:eastAsia="hu-HU"/>
-        </w:rPr>
-        <w:t>branch develop</w:t>
-      </w:r>
+      <w:proofErr w:type="spellStart"/>
+      <w:r>
+        <w:rPr>
+          <w:rFonts w:ascii="Consolas" w:eastAsia="Times New Roman" w:hAnsi="Consolas" w:cs="Courier New"/>
+          <w:color w:val="24292F"/>
+          <w:sz w:val="20"/>
+          <w:szCs w:val="20"/>
+          <w:bdr w:val="none" w:sz="0" w:space="0" w:color="auto" w:frame="1"/>
+          <w:lang w:val="hu-HU" w:eastAsia="hu-HU"/>
+        </w:rPr>
+        <w:t>branch</w:t>
+      </w:r>
+      <w:proofErr w:type="spellEnd"/>
+      <w:r>
+        <w:rPr>
+          <w:rFonts w:ascii="Consolas" w:eastAsia="Times New Roman" w:hAnsi="Consolas" w:cs="Courier New"/>
+          <w:color w:val="24292F"/>
+          <w:sz w:val="20"/>
+          <w:szCs w:val="20"/>
+          <w:bdr w:val="none" w:sz="0" w:space="0" w:color="auto" w:frame="1"/>
+          <w:lang w:val="hu-HU" w:eastAsia="hu-HU"/>
+        </w:rPr>
+        <w:t xml:space="preserve"> </w:t>
+      </w:r>
+      <w:proofErr w:type="spellStart"/>
+      <w:r>
+        <w:rPr>
+          <w:rFonts w:ascii="Consolas" w:eastAsia="Times New Roman" w:hAnsi="Consolas" w:cs="Courier New"/>
+          <w:color w:val="24292F"/>
+          <w:sz w:val="20"/>
+          <w:szCs w:val="20"/>
+          <w:bdr w:val="none" w:sz="0" w:space="0" w:color="auto" w:frame="1"/>
+          <w:lang w:val="hu-HU" w:eastAsia="hu-HU"/>
+        </w:rPr>
+        <w:t>develop</w:t>
+      </w:r>
+      <w:proofErr w:type="spellEnd"/>
     </w:p>
     <w:p>
       <w:pPr>
@@ -1012,6 +1628,7 @@
           <w:lang w:val="hu-HU" w:eastAsia="hu-HU"/>
         </w:rPr>
       </w:pPr>
+      <w:proofErr w:type="spellStart"/>
       <w:r>
         <w:rPr>
           <w:rFonts w:ascii="Consolas" w:eastAsia="Times New Roman" w:hAnsi="Consolas" w:cs="Courier New"/>
@@ -1023,6 +1640,7 @@
         </w:rPr>
         <w:t>commit</w:t>
       </w:r>
+      <w:proofErr w:type="spellEnd"/>
     </w:p>
     <w:p>
       <w:pPr>
@@ -1054,6 +1672,7 @@
           <w:lang w:val="hu-HU" w:eastAsia="hu-HU"/>
         </w:rPr>
       </w:pPr>
+      <w:proofErr w:type="spellStart"/>
       <w:r>
         <w:rPr>
           <w:rFonts w:ascii="Consolas" w:eastAsia="Times New Roman" w:hAnsi="Consolas" w:cs="Courier New"/>
@@ -1065,6 +1684,7 @@
         </w:rPr>
         <w:t>commit</w:t>
       </w:r>
+      <w:proofErr w:type="spellEnd"/>
     </w:p>
     <w:p>
       <w:pPr>
@@ -1096,16 +1716,29 @@
           <w:lang w:val="hu-HU" w:eastAsia="hu-HU"/>
         </w:rPr>
       </w:pPr>
-      <w:r>
-        <w:rPr>
-          <w:rFonts w:ascii="Consolas" w:eastAsia="Times New Roman" w:hAnsi="Consolas" w:cs="Courier New"/>
-          <w:color w:val="24292F"/>
-          <w:sz w:val="20"/>
-          <w:szCs w:val="20"/>
-          <w:bdr w:val="none" w:sz="0" w:space="0" w:color="auto" w:frame="1"/>
-          <w:lang w:val="hu-HU" w:eastAsia="hu-HU"/>
-        </w:rPr>
-        <w:t>checkout main</w:t>
+      <w:proofErr w:type="spellStart"/>
+      <w:r>
+        <w:rPr>
+          <w:rFonts w:ascii="Consolas" w:eastAsia="Times New Roman" w:hAnsi="Consolas" w:cs="Courier New"/>
+          <w:color w:val="24292F"/>
+          <w:sz w:val="20"/>
+          <w:szCs w:val="20"/>
+          <w:bdr w:val="none" w:sz="0" w:space="0" w:color="auto" w:frame="1"/>
+          <w:lang w:val="hu-HU" w:eastAsia="hu-HU"/>
+        </w:rPr>
+        <w:t>checkout</w:t>
+      </w:r>
+      <w:proofErr w:type="spellEnd"/>
+      <w:r>
+        <w:rPr>
+          <w:rFonts w:ascii="Consolas" w:eastAsia="Times New Roman" w:hAnsi="Consolas" w:cs="Courier New"/>
+          <w:color w:val="24292F"/>
+          <w:sz w:val="20"/>
+          <w:szCs w:val="20"/>
+          <w:bdr w:val="none" w:sz="0" w:space="0" w:color="auto" w:frame="1"/>
+          <w:lang w:val="hu-HU" w:eastAsia="hu-HU"/>
+        </w:rPr>
+        <w:t xml:space="preserve"> main</w:t>
       </w:r>
     </w:p>
     <w:p>
@@ -1138,6 +1771,7 @@
           <w:lang w:val="hu-HU" w:eastAsia="hu-HU"/>
         </w:rPr>
       </w:pPr>
+      <w:proofErr w:type="spellStart"/>
       <w:r>
         <w:rPr>
           <w:rFonts w:ascii="Consolas" w:eastAsia="Times New Roman" w:hAnsi="Consolas" w:cs="Courier New"/>
@@ -1149,6 +1783,7 @@
         </w:rPr>
         <w:t>commit</w:t>
       </w:r>
+      <w:proofErr w:type="spellEnd"/>
     </w:p>
     <w:p>
       <w:pPr>
@@ -1180,17 +1815,43 @@
           <w:lang w:val="hu-HU" w:eastAsia="hu-HU"/>
         </w:rPr>
       </w:pPr>
-      <w:r>
-        <w:rPr>
-          <w:rFonts w:ascii="Consolas" w:eastAsia="Times New Roman" w:hAnsi="Consolas" w:cs="Courier New"/>
-          <w:color w:val="24292F"/>
-          <w:sz w:val="20"/>
-          <w:szCs w:val="20"/>
-          <w:bdr w:val="none" w:sz="0" w:space="0" w:color="auto" w:frame="1"/>
-          <w:lang w:val="hu-HU" w:eastAsia="hu-HU"/>
-        </w:rPr>
-        <w:t>checkout develop</w:t>
-      </w:r>
+      <w:proofErr w:type="spellStart"/>
+      <w:r>
+        <w:rPr>
+          <w:rFonts w:ascii="Consolas" w:eastAsia="Times New Roman" w:hAnsi="Consolas" w:cs="Courier New"/>
+          <w:color w:val="24292F"/>
+          <w:sz w:val="20"/>
+          <w:szCs w:val="20"/>
+          <w:bdr w:val="none" w:sz="0" w:space="0" w:color="auto" w:frame="1"/>
+          <w:lang w:val="hu-HU" w:eastAsia="hu-HU"/>
+        </w:rPr>
+        <w:t>checkout</w:t>
+      </w:r>
+      <w:proofErr w:type="spellEnd"/>
+      <w:r>
+        <w:rPr>
+          <w:rFonts w:ascii="Consolas" w:eastAsia="Times New Roman" w:hAnsi="Consolas" w:cs="Courier New"/>
+          <w:color w:val="24292F"/>
+          <w:sz w:val="20"/>
+          <w:szCs w:val="20"/>
+          <w:bdr w:val="none" w:sz="0" w:space="0" w:color="auto" w:frame="1"/>
+          <w:lang w:val="hu-HU" w:eastAsia="hu-HU"/>
+        </w:rPr>
+        <w:t xml:space="preserve"> </w:t>
+      </w:r>
+      <w:proofErr w:type="spellStart"/>
+      <w:r>
+        <w:rPr>
+          <w:rFonts w:ascii="Consolas" w:eastAsia="Times New Roman" w:hAnsi="Consolas" w:cs="Courier New"/>
+          <w:color w:val="24292F"/>
+          <w:sz w:val="20"/>
+          <w:szCs w:val="20"/>
+          <w:bdr w:val="none" w:sz="0" w:space="0" w:color="auto" w:frame="1"/>
+          <w:lang w:val="hu-HU" w:eastAsia="hu-HU"/>
+        </w:rPr>
+        <w:t>develop</w:t>
+      </w:r>
+      <w:proofErr w:type="spellEnd"/>
     </w:p>
     <w:p>
       <w:pPr>
@@ -1222,16 +1883,29 @@
           <w:lang w:val="hu-HU" w:eastAsia="hu-HU"/>
         </w:rPr>
       </w:pPr>
-      <w:r>
-        <w:rPr>
-          <w:rFonts w:ascii="Consolas" w:eastAsia="Times New Roman" w:hAnsi="Consolas" w:cs="Courier New"/>
-          <w:color w:val="24292F"/>
-          <w:sz w:val="20"/>
-          <w:szCs w:val="20"/>
-          <w:bdr w:val="none" w:sz="0" w:space="0" w:color="auto" w:frame="1"/>
-          <w:lang w:val="hu-HU" w:eastAsia="hu-HU"/>
-        </w:rPr>
-        <w:t>checkout main</w:t>
+      <w:proofErr w:type="spellStart"/>
+      <w:r>
+        <w:rPr>
+          <w:rFonts w:ascii="Consolas" w:eastAsia="Times New Roman" w:hAnsi="Consolas" w:cs="Courier New"/>
+          <w:color w:val="24292F"/>
+          <w:sz w:val="20"/>
+          <w:szCs w:val="20"/>
+          <w:bdr w:val="none" w:sz="0" w:space="0" w:color="auto" w:frame="1"/>
+          <w:lang w:val="hu-HU" w:eastAsia="hu-HU"/>
+        </w:rPr>
+        <w:t>checkout</w:t>
+      </w:r>
+      <w:proofErr w:type="spellEnd"/>
+      <w:r>
+        <w:rPr>
+          <w:rFonts w:ascii="Consolas" w:eastAsia="Times New Roman" w:hAnsi="Consolas" w:cs="Courier New"/>
+          <w:color w:val="24292F"/>
+          <w:sz w:val="20"/>
+          <w:szCs w:val="20"/>
+          <w:bdr w:val="none" w:sz="0" w:space="0" w:color="auto" w:frame="1"/>
+          <w:lang w:val="hu-HU" w:eastAsia="hu-HU"/>
+        </w:rPr>
+        <w:t xml:space="preserve"> main</w:t>
       </w:r>
     </w:p>
     <w:p>
@@ -1264,17 +1938,43 @@
           <w:lang w:val="hu-HU" w:eastAsia="hu-HU"/>
         </w:rPr>
       </w:pPr>
-      <w:r>
-        <w:rPr>
-          <w:rFonts w:ascii="Consolas" w:eastAsia="Times New Roman" w:hAnsi="Consolas" w:cs="Courier New"/>
-          <w:color w:val="24292F"/>
-          <w:sz w:val="20"/>
-          <w:szCs w:val="20"/>
-          <w:bdr w:val="none" w:sz="0" w:space="0" w:color="auto" w:frame="1"/>
-          <w:lang w:val="hu-HU" w:eastAsia="hu-HU"/>
-        </w:rPr>
-        <w:t>merge develop</w:t>
-      </w:r>
+      <w:proofErr w:type="spellStart"/>
+      <w:r>
+        <w:rPr>
+          <w:rFonts w:ascii="Consolas" w:eastAsia="Times New Roman" w:hAnsi="Consolas" w:cs="Courier New"/>
+          <w:color w:val="24292F"/>
+          <w:sz w:val="20"/>
+          <w:szCs w:val="20"/>
+          <w:bdr w:val="none" w:sz="0" w:space="0" w:color="auto" w:frame="1"/>
+          <w:lang w:val="hu-HU" w:eastAsia="hu-HU"/>
+        </w:rPr>
+        <w:t>merge</w:t>
+      </w:r>
+      <w:proofErr w:type="spellEnd"/>
+      <w:r>
+        <w:rPr>
+          <w:rFonts w:ascii="Consolas" w:eastAsia="Times New Roman" w:hAnsi="Consolas" w:cs="Courier New"/>
+          <w:color w:val="24292F"/>
+          <w:sz w:val="20"/>
+          <w:szCs w:val="20"/>
+          <w:bdr w:val="none" w:sz="0" w:space="0" w:color="auto" w:frame="1"/>
+          <w:lang w:val="hu-HU" w:eastAsia="hu-HU"/>
+        </w:rPr>
+        <w:t xml:space="preserve"> </w:t>
+      </w:r>
+      <w:proofErr w:type="spellStart"/>
+      <w:r>
+        <w:rPr>
+          <w:rFonts w:ascii="Consolas" w:eastAsia="Times New Roman" w:hAnsi="Consolas" w:cs="Courier New"/>
+          <w:color w:val="24292F"/>
+          <w:sz w:val="20"/>
+          <w:szCs w:val="20"/>
+          <w:bdr w:val="none" w:sz="0" w:space="0" w:color="auto" w:frame="1"/>
+          <w:lang w:val="hu-HU" w:eastAsia="hu-HU"/>
+        </w:rPr>
+        <w:t>develop</w:t>
+      </w:r>
+      <w:proofErr w:type="spellEnd"/>
     </w:p>
     <w:p>
       <w:pPr>
@@ -1306,17 +2006,43 @@
           <w:lang w:val="hu-HU" w:eastAsia="hu-HU"/>
         </w:rPr>
       </w:pPr>
-      <w:r>
-        <w:rPr>
-          <w:rFonts w:ascii="Consolas" w:eastAsia="Times New Roman" w:hAnsi="Consolas" w:cs="Courier New"/>
-          <w:color w:val="24292F"/>
-          <w:sz w:val="20"/>
-          <w:szCs w:val="20"/>
-          <w:bdr w:val="none" w:sz="0" w:space="0" w:color="auto" w:frame="1"/>
-          <w:lang w:val="hu-HU" w:eastAsia="hu-HU"/>
-        </w:rPr>
-        <w:t>checkout develop</w:t>
-      </w:r>
+      <w:proofErr w:type="spellStart"/>
+      <w:r>
+        <w:rPr>
+          <w:rFonts w:ascii="Consolas" w:eastAsia="Times New Roman" w:hAnsi="Consolas" w:cs="Courier New"/>
+          <w:color w:val="24292F"/>
+          <w:sz w:val="20"/>
+          <w:szCs w:val="20"/>
+          <w:bdr w:val="none" w:sz="0" w:space="0" w:color="auto" w:frame="1"/>
+          <w:lang w:val="hu-HU" w:eastAsia="hu-HU"/>
+        </w:rPr>
+        <w:t>checkout</w:t>
+      </w:r>
+      <w:proofErr w:type="spellEnd"/>
+      <w:r>
+        <w:rPr>
+          <w:rFonts w:ascii="Consolas" w:eastAsia="Times New Roman" w:hAnsi="Consolas" w:cs="Courier New"/>
+          <w:color w:val="24292F"/>
+          <w:sz w:val="20"/>
+          <w:szCs w:val="20"/>
+          <w:bdr w:val="none" w:sz="0" w:space="0" w:color="auto" w:frame="1"/>
+          <w:lang w:val="hu-HU" w:eastAsia="hu-HU"/>
+        </w:rPr>
+        <w:t xml:space="preserve"> </w:t>
+      </w:r>
+      <w:proofErr w:type="spellStart"/>
+      <w:r>
+        <w:rPr>
+          <w:rFonts w:ascii="Consolas" w:eastAsia="Times New Roman" w:hAnsi="Consolas" w:cs="Courier New"/>
+          <w:color w:val="24292F"/>
+          <w:sz w:val="20"/>
+          <w:szCs w:val="20"/>
+          <w:bdr w:val="none" w:sz="0" w:space="0" w:color="auto" w:frame="1"/>
+          <w:lang w:val="hu-HU" w:eastAsia="hu-HU"/>
+        </w:rPr>
+        <w:t>develop</w:t>
+      </w:r>
+      <w:proofErr w:type="spellEnd"/>
     </w:p>
     <w:p>
       <w:pPr>
@@ -1348,6 +2074,7 @@
           <w:lang w:val="hu-HU" w:eastAsia="hu-HU"/>
         </w:rPr>
       </w:pPr>
+      <w:proofErr w:type="spellStart"/>
       <w:r>
         <w:rPr>
           <w:rFonts w:ascii="Consolas" w:eastAsia="Times New Roman" w:hAnsi="Consolas" w:cs="Courier New"/>
@@ -1359,6 +2086,7 @@
         </w:rPr>
         <w:t>commit</w:t>
       </w:r>
+      <w:proofErr w:type="spellEnd"/>
     </w:p>
     <w:p>
       <w:pPr>
@@ -1390,6 +2118,7 @@
           <w:lang w:val="hu-HU" w:eastAsia="hu-HU"/>
         </w:rPr>
       </w:pPr>
+      <w:proofErr w:type="spellStart"/>
       <w:r>
         <w:rPr>
           <w:rFonts w:ascii="Consolas" w:eastAsia="Times New Roman" w:hAnsi="Consolas" w:cs="Courier New"/>
@@ -1401,6 +2130,7 @@
         </w:rPr>
         <w:t>commit</w:t>
       </w:r>
+      <w:proofErr w:type="spellEnd"/>
     </w:p>
     <w:p>
       <w:pPr>
@@ -1432,16 +2162,29 @@
           <w:lang w:val="hu-HU" w:eastAsia="hu-HU"/>
         </w:rPr>
       </w:pPr>
-      <w:r>
-        <w:rPr>
-          <w:rFonts w:ascii="Consolas" w:eastAsia="Times New Roman" w:hAnsi="Consolas" w:cs="Courier New"/>
-          <w:color w:val="24292F"/>
-          <w:sz w:val="20"/>
-          <w:szCs w:val="20"/>
-          <w:bdr w:val="none" w:sz="0" w:space="0" w:color="auto" w:frame="1"/>
-          <w:lang w:val="hu-HU" w:eastAsia="hu-HU"/>
-        </w:rPr>
-        <w:t>branch feature1</w:t>
+      <w:proofErr w:type="spellStart"/>
+      <w:r>
+        <w:rPr>
+          <w:rFonts w:ascii="Consolas" w:eastAsia="Times New Roman" w:hAnsi="Consolas" w:cs="Courier New"/>
+          <w:color w:val="24292F"/>
+          <w:sz w:val="20"/>
+          <w:szCs w:val="20"/>
+          <w:bdr w:val="none" w:sz="0" w:space="0" w:color="auto" w:frame="1"/>
+          <w:lang w:val="hu-HU" w:eastAsia="hu-HU"/>
+        </w:rPr>
+        <w:t>branch</w:t>
+      </w:r>
+      <w:proofErr w:type="spellEnd"/>
+      <w:r>
+        <w:rPr>
+          <w:rFonts w:ascii="Consolas" w:eastAsia="Times New Roman" w:hAnsi="Consolas" w:cs="Courier New"/>
+          <w:color w:val="24292F"/>
+          <w:sz w:val="20"/>
+          <w:szCs w:val="20"/>
+          <w:bdr w:val="none" w:sz="0" w:space="0" w:color="auto" w:frame="1"/>
+          <w:lang w:val="hu-HU" w:eastAsia="hu-HU"/>
+        </w:rPr>
+        <w:t xml:space="preserve"> feature1</w:t>
       </w:r>
     </w:p>
     <w:p>
@@ -1474,6 +2217,7 @@
           <w:lang w:val="hu-HU" w:eastAsia="hu-HU"/>
         </w:rPr>
       </w:pPr>
+      <w:proofErr w:type="spellStart"/>
       <w:r>
         <w:rPr>
           <w:rFonts w:ascii="Consolas" w:eastAsia="Times New Roman" w:hAnsi="Consolas" w:cs="Courier New"/>
@@ -1485,6 +2229,7 @@
         </w:rPr>
         <w:t>commit</w:t>
       </w:r>
+      <w:proofErr w:type="spellEnd"/>
     </w:p>
     <w:p>
       <w:pPr>
@@ -1516,17 +2261,43 @@
           <w:lang w:val="hu-HU" w:eastAsia="hu-HU"/>
         </w:rPr>
       </w:pPr>
-      <w:r>
-        <w:rPr>
-          <w:rFonts w:ascii="Consolas" w:eastAsia="Times New Roman" w:hAnsi="Consolas" w:cs="Courier New"/>
-          <w:color w:val="24292F"/>
-          <w:sz w:val="20"/>
-          <w:szCs w:val="20"/>
-          <w:bdr w:val="none" w:sz="0" w:space="0" w:color="auto" w:frame="1"/>
-          <w:lang w:val="hu-HU" w:eastAsia="hu-HU"/>
-        </w:rPr>
-        <w:t>checkout develop</w:t>
-      </w:r>
+      <w:proofErr w:type="spellStart"/>
+      <w:r>
+        <w:rPr>
+          <w:rFonts w:ascii="Consolas" w:eastAsia="Times New Roman" w:hAnsi="Consolas" w:cs="Courier New"/>
+          <w:color w:val="24292F"/>
+          <w:sz w:val="20"/>
+          <w:szCs w:val="20"/>
+          <w:bdr w:val="none" w:sz="0" w:space="0" w:color="auto" w:frame="1"/>
+          <w:lang w:val="hu-HU" w:eastAsia="hu-HU"/>
+        </w:rPr>
+        <w:t>checkout</w:t>
+      </w:r>
+      <w:proofErr w:type="spellEnd"/>
+      <w:r>
+        <w:rPr>
+          <w:rFonts w:ascii="Consolas" w:eastAsia="Times New Roman" w:hAnsi="Consolas" w:cs="Courier New"/>
+          <w:color w:val="24292F"/>
+          <w:sz w:val="20"/>
+          <w:szCs w:val="20"/>
+          <w:bdr w:val="none" w:sz="0" w:space="0" w:color="auto" w:frame="1"/>
+          <w:lang w:val="hu-HU" w:eastAsia="hu-HU"/>
+        </w:rPr>
+        <w:t xml:space="preserve"> </w:t>
+      </w:r>
+      <w:proofErr w:type="spellStart"/>
+      <w:r>
+        <w:rPr>
+          <w:rFonts w:ascii="Consolas" w:eastAsia="Times New Roman" w:hAnsi="Consolas" w:cs="Courier New"/>
+          <w:color w:val="24292F"/>
+          <w:sz w:val="20"/>
+          <w:szCs w:val="20"/>
+          <w:bdr w:val="none" w:sz="0" w:space="0" w:color="auto" w:frame="1"/>
+          <w:lang w:val="hu-HU" w:eastAsia="hu-HU"/>
+        </w:rPr>
+        <w:t>develop</w:t>
+      </w:r>
+      <w:proofErr w:type="spellEnd"/>
     </w:p>
     <w:p>
       <w:pPr>
@@ -1558,6 +2329,7 @@
           <w:lang w:val="hu-HU" w:eastAsia="hu-HU"/>
         </w:rPr>
       </w:pPr>
+      <w:proofErr w:type="spellStart"/>
       <w:r>
         <w:rPr>
           <w:rFonts w:ascii="Consolas" w:eastAsia="Times New Roman" w:hAnsi="Consolas" w:cs="Courier New"/>
@@ -1569,6 +2341,7 @@
         </w:rPr>
         <w:t>commit</w:t>
       </w:r>
+      <w:proofErr w:type="spellEnd"/>
     </w:p>
     <w:p>
       <w:pPr>
@@ -1600,6 +2373,7 @@
           <w:lang w:val="hu-HU" w:eastAsia="hu-HU"/>
         </w:rPr>
       </w:pPr>
+      <w:proofErr w:type="spellStart"/>
       <w:r>
         <w:rPr>
           <w:rFonts w:ascii="Consolas" w:eastAsia="Times New Roman" w:hAnsi="Consolas" w:cs="Courier New"/>
@@ -1611,6 +2385,7 @@
         </w:rPr>
         <w:t>commit</w:t>
       </w:r>
+      <w:proofErr w:type="spellEnd"/>
     </w:p>
     <w:p>
       <w:pPr>
@@ -1642,16 +2417,29 @@
           <w:lang w:val="hu-HU" w:eastAsia="hu-HU"/>
         </w:rPr>
       </w:pPr>
-      <w:r>
-        <w:rPr>
-          <w:rFonts w:ascii="Consolas" w:eastAsia="Times New Roman" w:hAnsi="Consolas" w:cs="Courier New"/>
-          <w:color w:val="24292F"/>
-          <w:sz w:val="20"/>
-          <w:szCs w:val="20"/>
-          <w:bdr w:val="none" w:sz="0" w:space="0" w:color="auto" w:frame="1"/>
-          <w:lang w:val="hu-HU" w:eastAsia="hu-HU"/>
-        </w:rPr>
-        <w:t>checkout main</w:t>
+      <w:proofErr w:type="spellStart"/>
+      <w:r>
+        <w:rPr>
+          <w:rFonts w:ascii="Consolas" w:eastAsia="Times New Roman" w:hAnsi="Consolas" w:cs="Courier New"/>
+          <w:color w:val="24292F"/>
+          <w:sz w:val="20"/>
+          <w:szCs w:val="20"/>
+          <w:bdr w:val="none" w:sz="0" w:space="0" w:color="auto" w:frame="1"/>
+          <w:lang w:val="hu-HU" w:eastAsia="hu-HU"/>
+        </w:rPr>
+        <w:t>checkout</w:t>
+      </w:r>
+      <w:proofErr w:type="spellEnd"/>
+      <w:r>
+        <w:rPr>
+          <w:rFonts w:ascii="Consolas" w:eastAsia="Times New Roman" w:hAnsi="Consolas" w:cs="Courier New"/>
+          <w:color w:val="24292F"/>
+          <w:sz w:val="20"/>
+          <w:szCs w:val="20"/>
+          <w:bdr w:val="none" w:sz="0" w:space="0" w:color="auto" w:frame="1"/>
+          <w:lang w:val="hu-HU" w:eastAsia="hu-HU"/>
+        </w:rPr>
+        <w:t xml:space="preserve"> main</w:t>
       </w:r>
     </w:p>
     <w:p>
@@ -1676,17 +2464,43 @@
         </w:tabs>
         <w:spacing w:after="0" w:line="240" w:lineRule="auto"/>
       </w:pPr>
-      <w:r>
-        <w:rPr>
-          <w:rFonts w:ascii="Consolas" w:eastAsia="Times New Roman" w:hAnsi="Consolas" w:cs="Courier New"/>
-          <w:color w:val="24292F"/>
-          <w:sz w:val="20"/>
-          <w:szCs w:val="20"/>
-          <w:bdr w:val="none" w:sz="0" w:space="0" w:color="auto" w:frame="1"/>
-          <w:lang w:val="hu-HU" w:eastAsia="hu-HU"/>
-        </w:rPr>
-        <w:t>merge develop</w:t>
-      </w:r>
+      <w:proofErr w:type="spellStart"/>
+      <w:r>
+        <w:rPr>
+          <w:rFonts w:ascii="Consolas" w:eastAsia="Times New Roman" w:hAnsi="Consolas" w:cs="Courier New"/>
+          <w:color w:val="24292F"/>
+          <w:sz w:val="20"/>
+          <w:szCs w:val="20"/>
+          <w:bdr w:val="none" w:sz="0" w:space="0" w:color="auto" w:frame="1"/>
+          <w:lang w:val="hu-HU" w:eastAsia="hu-HU"/>
+        </w:rPr>
+        <w:t>merge</w:t>
+      </w:r>
+      <w:proofErr w:type="spellEnd"/>
+      <w:r>
+        <w:rPr>
+          <w:rFonts w:ascii="Consolas" w:eastAsia="Times New Roman" w:hAnsi="Consolas" w:cs="Courier New"/>
+          <w:color w:val="24292F"/>
+          <w:sz w:val="20"/>
+          <w:szCs w:val="20"/>
+          <w:bdr w:val="none" w:sz="0" w:space="0" w:color="auto" w:frame="1"/>
+          <w:lang w:val="hu-HU" w:eastAsia="hu-HU"/>
+        </w:rPr>
+        <w:t xml:space="preserve"> </w:t>
+      </w:r>
+      <w:proofErr w:type="spellStart"/>
+      <w:r>
+        <w:rPr>
+          <w:rFonts w:ascii="Consolas" w:eastAsia="Times New Roman" w:hAnsi="Consolas" w:cs="Courier New"/>
+          <w:color w:val="24292F"/>
+          <w:sz w:val="20"/>
+          <w:szCs w:val="20"/>
+          <w:bdr w:val="none" w:sz="0" w:space="0" w:color="auto" w:frame="1"/>
+          <w:lang w:val="hu-HU" w:eastAsia="hu-HU"/>
+        </w:rPr>
+        <w:t>develop</w:t>
+      </w:r>
+      <w:proofErr w:type="spellEnd"/>
       <w:r>
         <w:t xml:space="preserve"> </w:t>
       </w:r>
@@ -1721,6 +2535,7 @@
           <w:lang w:val="hu-HU" w:eastAsia="hu-HU"/>
         </w:rPr>
       </w:pPr>
+      <w:proofErr w:type="spellStart"/>
       <w:r>
         <w:rPr>
           <w:rFonts w:ascii="Consolas" w:eastAsia="Times New Roman" w:hAnsi="Consolas" w:cs="Courier New"/>
@@ -1731,7 +2546,43 @@
           <w:lang w:val="hu-HU" w:eastAsia="hu-HU"/>
         </w:rPr>
         <w:lastRenderedPageBreak/>
-        <w:t>branch test1 order: 3</w:t>
+        <w:t>branch</w:t>
+      </w:r>
+      <w:proofErr w:type="spellEnd"/>
+      <w:r>
+        <w:rPr>
+          <w:rFonts w:ascii="Consolas" w:eastAsia="Times New Roman" w:hAnsi="Consolas" w:cs="Courier New"/>
+          <w:color w:val="24292F"/>
+          <w:sz w:val="20"/>
+          <w:szCs w:val="20"/>
+          <w:bdr w:val="none" w:sz="0" w:space="0" w:color="auto" w:frame="1"/>
+          <w:lang w:val="hu-HU" w:eastAsia="hu-HU"/>
+        </w:rPr>
+        <w:t xml:space="preserve"> test1 </w:t>
+      </w:r>
+      <w:proofErr w:type="spellStart"/>
+      <w:r>
+        <w:rPr>
+          <w:rFonts w:ascii="Consolas" w:eastAsia="Times New Roman" w:hAnsi="Consolas" w:cs="Courier New"/>
+          <w:color w:val="24292F"/>
+          <w:sz w:val="20"/>
+          <w:szCs w:val="20"/>
+          <w:bdr w:val="none" w:sz="0" w:space="0" w:color="auto" w:frame="1"/>
+          <w:lang w:val="hu-HU" w:eastAsia="hu-HU"/>
+        </w:rPr>
+        <w:t>order</w:t>
+      </w:r>
+      <w:proofErr w:type="spellEnd"/>
+      <w:r>
+        <w:rPr>
+          <w:rFonts w:ascii="Consolas" w:eastAsia="Times New Roman" w:hAnsi="Consolas" w:cs="Courier New"/>
+          <w:color w:val="24292F"/>
+          <w:sz w:val="20"/>
+          <w:szCs w:val="20"/>
+          <w:bdr w:val="none" w:sz="0" w:space="0" w:color="auto" w:frame="1"/>
+          <w:lang w:val="hu-HU" w:eastAsia="hu-HU"/>
+        </w:rPr>
+        <w:t>: 3</w:t>
       </w:r>
     </w:p>
     <w:p>
@@ -1764,16 +2615,53 @@
           <w:lang w:val="hu-HU" w:eastAsia="hu-HU"/>
         </w:rPr>
       </w:pPr>
-      <w:r>
-        <w:rPr>
-          <w:rFonts w:ascii="Consolas" w:eastAsia="Times New Roman" w:hAnsi="Consolas" w:cs="Courier New"/>
-          <w:color w:val="24292F"/>
-          <w:sz w:val="20"/>
-          <w:szCs w:val="20"/>
-          <w:bdr w:val="none" w:sz="0" w:space="0" w:color="auto" w:frame="1"/>
-          <w:lang w:val="hu-HU" w:eastAsia="hu-HU"/>
-        </w:rPr>
-        <w:t>branch test2 order: 2</w:t>
+      <w:proofErr w:type="spellStart"/>
+      <w:r>
+        <w:rPr>
+          <w:rFonts w:ascii="Consolas" w:eastAsia="Times New Roman" w:hAnsi="Consolas" w:cs="Courier New"/>
+          <w:color w:val="24292F"/>
+          <w:sz w:val="20"/>
+          <w:szCs w:val="20"/>
+          <w:bdr w:val="none" w:sz="0" w:space="0" w:color="auto" w:frame="1"/>
+          <w:lang w:val="hu-HU" w:eastAsia="hu-HU"/>
+        </w:rPr>
+        <w:t>branch</w:t>
+      </w:r>
+      <w:proofErr w:type="spellEnd"/>
+      <w:r>
+        <w:rPr>
+          <w:rFonts w:ascii="Consolas" w:eastAsia="Times New Roman" w:hAnsi="Consolas" w:cs="Courier New"/>
+          <w:color w:val="24292F"/>
+          <w:sz w:val="20"/>
+          <w:szCs w:val="20"/>
+          <w:bdr w:val="none" w:sz="0" w:space="0" w:color="auto" w:frame="1"/>
+          <w:lang w:val="hu-HU" w:eastAsia="hu-HU"/>
+        </w:rPr>
+        <w:t xml:space="preserve"> test2 </w:t>
+      </w:r>
+      <w:proofErr w:type="spellStart"/>
+      <w:r>
+        <w:rPr>
+          <w:rFonts w:ascii="Consolas" w:eastAsia="Times New Roman" w:hAnsi="Consolas" w:cs="Courier New"/>
+          <w:color w:val="24292F"/>
+          <w:sz w:val="20"/>
+          <w:szCs w:val="20"/>
+          <w:bdr w:val="none" w:sz="0" w:space="0" w:color="auto" w:frame="1"/>
+          <w:lang w:val="hu-HU" w:eastAsia="hu-HU"/>
+        </w:rPr>
+        <w:t>order</w:t>
+      </w:r>
+      <w:proofErr w:type="spellEnd"/>
+      <w:r>
+        <w:rPr>
+          <w:rFonts w:ascii="Consolas" w:eastAsia="Times New Roman" w:hAnsi="Consolas" w:cs="Courier New"/>
+          <w:color w:val="24292F"/>
+          <w:sz w:val="20"/>
+          <w:szCs w:val="20"/>
+          <w:bdr w:val="none" w:sz="0" w:space="0" w:color="auto" w:frame="1"/>
+          <w:lang w:val="hu-HU" w:eastAsia="hu-HU"/>
+        </w:rPr>
+        <w:t>: 2</w:t>
       </w:r>
     </w:p>
     <w:p>
@@ -1805,16 +2693,53 @@
           <w:lang w:val="hu-HU" w:eastAsia="hu-HU"/>
         </w:rPr>
       </w:pPr>
-      <w:r>
-        <w:rPr>
-          <w:rFonts w:ascii="Consolas" w:eastAsia="Times New Roman" w:hAnsi="Consolas" w:cs="Courier New"/>
-          <w:color w:val="24292F"/>
-          <w:sz w:val="20"/>
-          <w:szCs w:val="20"/>
-          <w:bdr w:val="none" w:sz="0" w:space="0" w:color="auto" w:frame="1"/>
-          <w:lang w:val="hu-HU" w:eastAsia="hu-HU"/>
-        </w:rPr>
-        <w:t>branch test3 order: 1</w:t>
+      <w:proofErr w:type="spellStart"/>
+      <w:r>
+        <w:rPr>
+          <w:rFonts w:ascii="Consolas" w:eastAsia="Times New Roman" w:hAnsi="Consolas" w:cs="Courier New"/>
+          <w:color w:val="24292F"/>
+          <w:sz w:val="20"/>
+          <w:szCs w:val="20"/>
+          <w:bdr w:val="none" w:sz="0" w:space="0" w:color="auto" w:frame="1"/>
+          <w:lang w:val="hu-HU" w:eastAsia="hu-HU"/>
+        </w:rPr>
+        <w:t>branch</w:t>
+      </w:r>
+      <w:proofErr w:type="spellEnd"/>
+      <w:r>
+        <w:rPr>
+          <w:rFonts w:ascii="Consolas" w:eastAsia="Times New Roman" w:hAnsi="Consolas" w:cs="Courier New"/>
+          <w:color w:val="24292F"/>
+          <w:sz w:val="20"/>
+          <w:szCs w:val="20"/>
+          <w:bdr w:val="none" w:sz="0" w:space="0" w:color="auto" w:frame="1"/>
+          <w:lang w:val="hu-HU" w:eastAsia="hu-HU"/>
+        </w:rPr>
+        <w:t xml:space="preserve"> test3 </w:t>
+      </w:r>
+      <w:proofErr w:type="spellStart"/>
+      <w:r>
+        <w:rPr>
+          <w:rFonts w:ascii="Consolas" w:eastAsia="Times New Roman" w:hAnsi="Consolas" w:cs="Courier New"/>
+          <w:color w:val="24292F"/>
+          <w:sz w:val="20"/>
+          <w:szCs w:val="20"/>
+          <w:bdr w:val="none" w:sz="0" w:space="0" w:color="auto" w:frame="1"/>
+          <w:lang w:val="hu-HU" w:eastAsia="hu-HU"/>
+        </w:rPr>
+        <w:t>order</w:t>
+      </w:r>
+      <w:proofErr w:type="spellEnd"/>
+      <w:r>
+        <w:rPr>
+          <w:rFonts w:ascii="Consolas" w:eastAsia="Times New Roman" w:hAnsi="Consolas" w:cs="Courier New"/>
+          <w:color w:val="24292F"/>
+          <w:sz w:val="20"/>
+          <w:szCs w:val="20"/>
+          <w:bdr w:val="none" w:sz="0" w:space="0" w:color="auto" w:frame="1"/>
+          <w:lang w:val="hu-HU" w:eastAsia="hu-HU"/>
+        </w:rPr>
+        <w:t>: 1</w:t>
       </w:r>
     </w:p>
     <w:p>
@@ -1853,8 +2778,431 @@
         <w:rPr>
           <w:lang w:val="hu-HU"/>
         </w:rPr>
-        <w:t>” útmutató alapján, melyet a 8. hétnél találtok a tananyagok között. Regisztráljatok egy ingyenes fiókot a GitHub-on! A minta ZH kiinduló projektjét már Git-ből töltjük le.</w:t>
-      </w:r>
+        <w:t>” útmutató alapján, melyet a 8. hétnél találtok a tananyagok között. Regisztráljatok egy ingyenes fiókot a GitHub-</w:t>
+      </w:r>
+      <w:proofErr w:type="spellStart"/>
+      <w:r>
+        <w:rPr>
+          <w:lang w:val="hu-HU"/>
+        </w:rPr>
+        <w:t>on</w:t>
+      </w:r>
+      <w:proofErr w:type="spellEnd"/>
+      <w:r>
+        <w:rPr>
+          <w:lang w:val="hu-HU"/>
+        </w:rPr>
+        <w:t xml:space="preserve">! A minta ZH kiinduló projektjét már </w:t>
+      </w:r>
+      <w:proofErr w:type="spellStart"/>
+      <w:r>
+        <w:rPr>
+          <w:lang w:val="hu-HU"/>
+        </w:rPr>
+        <w:t>Git-ből</w:t>
+      </w:r>
+      <w:proofErr w:type="spellEnd"/>
+      <w:r>
+        <w:rPr>
+          <w:lang w:val="hu-HU"/>
+        </w:rPr>
+        <w:t xml:space="preserve"> töltjük le.</w:t>
+      </w:r>
+    </w:p>
+    <w:p>
+      <w:pPr>
+        <w:rPr>
+          <w:lang w:val="hu-HU"/>
+        </w:rPr>
+      </w:pPr>
+    </w:p>
+    <w:p>
+      <w:pPr>
+        <w:rPr>
+          <w:lang w:val="hu-HU"/>
+        </w:rPr>
+      </w:pPr>
+      <w:bookmarkStart w:id="0" w:name="_Hlk159396947"/>
+      <w:proofErr w:type="spellStart"/>
+      <w:r>
+        <w:rPr>
+          <w:lang w:val="hu-HU"/>
+        </w:rPr>
+        <w:t>docx</w:t>
+      </w:r>
+      <w:proofErr w:type="spellEnd"/>
+      <w:r>
+        <w:rPr>
+          <w:lang w:val="hu-HU"/>
+        </w:rPr>
+        <w:t xml:space="preserve"> </w:t>
+      </w:r>
+      <w:proofErr w:type="spellStart"/>
+      <w:r>
+        <w:rPr>
+          <w:lang w:val="hu-HU"/>
+        </w:rPr>
+        <w:t>unzipped</w:t>
+      </w:r>
+      <w:proofErr w:type="spellEnd"/>
+    </w:p>
+    <w:p>
+      <w:pPr>
+        <w:rPr>
+          <w:lang w:val="hu-HU"/>
+        </w:rPr>
+      </w:pPr>
+      <w:r>
+        <w:rPr>
+          <w:lang w:val="hu-HU"/>
+        </w:rPr>
+        <w:t>Miért kell verziókövetőt használni? – Egyemberes projektek reneszánsza</w:t>
+      </w:r>
+      <w:r>
+        <w:rPr>
+          <w:lang w:val="hu-HU"/>
+        </w:rPr>
+        <w:t>, múlékony adatok, csak kód?</w:t>
+      </w:r>
+    </w:p>
+    <w:p>
+      <w:pPr>
+        <w:rPr>
+          <w:lang w:val="hu-HU"/>
+        </w:rPr>
+      </w:pPr>
+      <w:r>
+        <w:rPr>
+          <w:lang w:val="hu-HU"/>
+        </w:rPr>
+        <w:t xml:space="preserve">Milyen </w:t>
+      </w:r>
+      <w:proofErr w:type="spellStart"/>
+      <w:r>
+        <w:rPr>
+          <w:lang w:val="hu-HU"/>
+        </w:rPr>
+        <w:t>Git</w:t>
+      </w:r>
+      <w:proofErr w:type="spellEnd"/>
+      <w:r>
+        <w:rPr>
+          <w:lang w:val="hu-HU"/>
+        </w:rPr>
+        <w:t xml:space="preserve"> alternatívák vannak? </w:t>
+      </w:r>
+    </w:p>
+    <w:p>
+      <w:pPr>
+        <w:rPr>
+          <w:lang w:val="hu-HU"/>
+        </w:rPr>
+      </w:pPr>
+      <w:r>
+        <w:rPr>
+          <w:lang w:val="hu-HU"/>
+        </w:rPr>
+        <w:t xml:space="preserve">Mi az a </w:t>
+      </w:r>
+      <w:proofErr w:type="spellStart"/>
+      <w:r>
+        <w:rPr>
+          <w:lang w:val="hu-HU"/>
+        </w:rPr>
+        <w:t>Git</w:t>
+      </w:r>
+      <w:proofErr w:type="spellEnd"/>
+      <w:r>
+        <w:rPr>
+          <w:lang w:val="hu-HU"/>
+        </w:rPr>
+        <w:t>, ki csinálta, és miért?</w:t>
+      </w:r>
+    </w:p>
+    <w:p>
+      <w:pPr>
+        <w:rPr>
+          <w:lang w:val="hu-HU"/>
+        </w:rPr>
+      </w:pPr>
+      <w:r>
+        <w:rPr>
+          <w:lang w:val="hu-HU"/>
+        </w:rPr>
+        <w:t>Mi az MS célja a GitHub-bal?</w:t>
+      </w:r>
+      <w:r>
+        <w:rPr>
+          <w:lang w:val="hu-HU"/>
+        </w:rPr>
+        <w:t xml:space="preserve"> Hogyan lehet pénzt csinálni a nem fizető ügyfelekből?</w:t>
+      </w:r>
+    </w:p>
+    <w:p>
+      <w:pPr>
+        <w:rPr>
+          <w:lang w:val="hu-HU"/>
+        </w:rPr>
+      </w:pPr>
+      <w:r>
+        <w:rPr>
+          <w:lang w:val="hu-HU"/>
+        </w:rPr>
+        <w:t xml:space="preserve">Hogyan épül fel egy „Windows </w:t>
+      </w:r>
+      <w:proofErr w:type="spellStart"/>
+      <w:r>
+        <w:rPr>
+          <w:lang w:val="hu-HU"/>
+        </w:rPr>
+        <w:t>Forms</w:t>
+      </w:r>
+      <w:proofErr w:type="spellEnd"/>
+      <w:r>
+        <w:rPr>
+          <w:lang w:val="hu-HU"/>
+        </w:rPr>
+        <w:t xml:space="preserve"> App” projekt könyvtárstruktúrája?</w:t>
+      </w:r>
+    </w:p>
+    <w:p>
+      <w:pPr>
+        <w:rPr>
+          <w:lang w:val="hu-HU"/>
+        </w:rPr>
+      </w:pPr>
+      <w:r>
+        <w:rPr>
+          <w:lang w:val="hu-HU"/>
+        </w:rPr>
+        <w:t>Mi az a redundancia?</w:t>
+      </w:r>
+    </w:p>
+    <w:p>
+      <w:pPr>
+        <w:rPr>
+          <w:lang w:val="hu-HU"/>
+        </w:rPr>
+      </w:pPr>
+      <w:r>
+        <w:rPr>
+          <w:lang w:val="hu-HU"/>
+        </w:rPr>
+        <w:t>Hogyan működik a ZIP?</w:t>
+      </w:r>
+    </w:p>
+    <w:p>
+      <w:pPr>
+        <w:rPr>
+          <w:lang w:val="hu-HU"/>
+        </w:rPr>
+      </w:pPr>
+      <w:r>
+        <w:rPr>
+          <w:lang w:val="hu-HU"/>
+        </w:rPr>
+        <w:t xml:space="preserve">Mik azok a </w:t>
+      </w:r>
+      <w:proofErr w:type="spellStart"/>
+      <w:r>
+        <w:rPr>
+          <w:lang w:val="hu-HU"/>
+        </w:rPr>
+        <w:t>hash</w:t>
+      </w:r>
+      <w:proofErr w:type="spellEnd"/>
+      <w:r>
+        <w:rPr>
+          <w:lang w:val="hu-HU"/>
+        </w:rPr>
+        <w:t xml:space="preserve"> függvények?</w:t>
+      </w:r>
+    </w:p>
+    <w:p>
+      <w:pPr>
+        <w:rPr>
+          <w:lang w:val="hu-HU"/>
+        </w:rPr>
+      </w:pPr>
+      <w:r>
+        <w:rPr>
+          <w:lang w:val="hu-HU"/>
+        </w:rPr>
+        <w:t xml:space="preserve">MarkDown </w:t>
+      </w:r>
+    </w:p>
+    <w:p>
+      <w:pPr>
+        <w:rPr>
+          <w:lang w:val="hu-HU"/>
+        </w:rPr>
+      </w:pPr>
+      <w:proofErr w:type="gramStart"/>
+      <w:r>
+        <w:rPr>
+          <w:lang w:val="hu-HU"/>
+        </w:rPr>
+        <w:t>.</w:t>
+      </w:r>
+      <w:proofErr w:type="spellStart"/>
+      <w:r>
+        <w:rPr>
+          <w:lang w:val="hu-HU"/>
+        </w:rPr>
+        <w:t>gitignore</w:t>
+      </w:r>
+      <w:proofErr w:type="spellEnd"/>
+      <w:proofErr w:type="gramEnd"/>
+    </w:p>
+    <w:p>
+      <w:pPr>
+        <w:rPr>
+          <w:lang w:val="hu-HU"/>
+        </w:rPr>
+      </w:pPr>
+    </w:p>
+    <w:p>
+      <w:pPr>
+        <w:rPr>
+          <w:lang w:val="hu-HU"/>
+        </w:rPr>
+      </w:pPr>
+      <w:proofErr w:type="spellStart"/>
+      <w:r>
+        <w:rPr>
+          <w:lang w:val="hu-HU"/>
+        </w:rPr>
+        <w:t>commit</w:t>
+      </w:r>
+      <w:proofErr w:type="spellEnd"/>
+      <w:r>
+        <w:rPr>
+          <w:lang w:val="hu-HU"/>
+        </w:rPr>
+        <w:t xml:space="preserve">, </w:t>
+      </w:r>
+      <w:proofErr w:type="spellStart"/>
+      <w:r>
+        <w:rPr>
+          <w:lang w:val="hu-HU"/>
+        </w:rPr>
+        <w:t>push</w:t>
+      </w:r>
+      <w:proofErr w:type="spellEnd"/>
+      <w:r>
+        <w:rPr>
+          <w:lang w:val="hu-HU"/>
+        </w:rPr>
+        <w:t xml:space="preserve">, </w:t>
+      </w:r>
+      <w:proofErr w:type="spellStart"/>
+      <w:r>
+        <w:rPr>
+          <w:lang w:val="hu-HU"/>
+        </w:rPr>
+        <w:t>pull</w:t>
+      </w:r>
+      <w:proofErr w:type="spellEnd"/>
+      <w:r>
+        <w:rPr>
+          <w:lang w:val="hu-HU"/>
+        </w:rPr>
+        <w:t xml:space="preserve">, </w:t>
+      </w:r>
+      <w:proofErr w:type="spellStart"/>
+      <w:r>
+        <w:rPr>
+          <w:lang w:val="hu-HU"/>
+        </w:rPr>
+        <w:t>merge</w:t>
+      </w:r>
+      <w:proofErr w:type="spellEnd"/>
+      <w:r>
+        <w:rPr>
+          <w:lang w:val="hu-HU"/>
+        </w:rPr>
+        <w:t xml:space="preserve">, </w:t>
+      </w:r>
+      <w:proofErr w:type="spellStart"/>
+      <w:r>
+        <w:rPr>
+          <w:lang w:val="hu-HU"/>
+        </w:rPr>
+        <w:t>fetch</w:t>
+      </w:r>
+      <w:proofErr w:type="spellEnd"/>
+      <w:r>
+        <w:rPr>
+          <w:lang w:val="hu-HU"/>
+        </w:rPr>
+        <w:t xml:space="preserve">, </w:t>
+      </w:r>
+    </w:p>
+    <w:p>
+      <w:pPr>
+        <w:rPr>
+          <w:lang w:val="hu-HU"/>
+        </w:rPr>
+      </w:pPr>
+      <w:proofErr w:type="spellStart"/>
+      <w:r>
+        <w:rPr>
+          <w:lang w:val="hu-HU"/>
+        </w:rPr>
+        <w:t>clone</w:t>
+      </w:r>
+      <w:proofErr w:type="spellEnd"/>
+    </w:p>
+    <w:p>
+      <w:pPr>
+        <w:rPr>
+          <w:lang w:val="hu-HU"/>
+        </w:rPr>
+      </w:pPr>
+    </w:p>
+    <w:p>
+      <w:pPr>
+        <w:rPr>
+          <w:lang w:val="hu-HU"/>
+        </w:rPr>
+      </w:pPr>
+    </w:p>
+    <w:p>
+      <w:pPr>
+        <w:rPr>
+          <w:lang w:val="hu-HU"/>
+        </w:rPr>
+      </w:pPr>
+      <w:proofErr w:type="spellStart"/>
+      <w:r>
+        <w:rPr>
+          <w:lang w:val="hu-HU"/>
+        </w:rPr>
+        <w:t>pull</w:t>
+      </w:r>
+      <w:proofErr w:type="spellEnd"/>
+      <w:r>
+        <w:rPr>
+          <w:lang w:val="hu-HU"/>
+        </w:rPr>
+        <w:t xml:space="preserve"> </w:t>
+      </w:r>
+      <w:proofErr w:type="spellStart"/>
+      <w:r>
+        <w:rPr>
+          <w:lang w:val="hu-HU"/>
+        </w:rPr>
+        <w:t>request</w:t>
+      </w:r>
+      <w:proofErr w:type="spellEnd"/>
+    </w:p>
+    <w:bookmarkEnd w:id="0"/>
+    <w:p>
+      <w:pPr>
+        <w:rPr>
+          <w:lang w:val="hu-HU"/>
+        </w:rPr>
+      </w:pPr>
     </w:p>
     <w:sectPr>
       <w:pgSz w:w="12240" w:h="15840"/>

</xml_diff>